<commit_message>
Fixed census code and edited docs
</commit_message>
<xml_diff>
--- a/student_risk_overview.docx
+++ b/student_risk_overview.docx
@@ -13,6 +13,12 @@
         <w:rPr>
           <w:b/>
         </w:rPr>
+        <w:t xml:space="preserve">Pre-Census </w:t>
+      </w:r>
+      <w:r>
+        <w:rPr>
+          <w:b/>
+        </w:rPr>
         <w:t>Student Risk Model Overview</w:t>
       </w:r>
     </w:p>
@@ -125,95 +131,176 @@
         <w:t xml:space="preserve"> performance</w:t>
       </w:r>
       <w:r>
+        <w:t>.</w:t>
+      </w:r>
+    </w:p>
+    <w:p>
+      <w:r>
+        <w:t xml:space="preserve">The </w:t>
+      </w:r>
+      <w:r>
+        <w:t xml:space="preserve">student risk model </w:t>
+      </w:r>
+      <w:r>
+        <w:t xml:space="preserve">student </w:t>
+      </w:r>
+      <w:r>
+        <w:t xml:space="preserve">makes use of student </w:t>
+      </w:r>
+      <w:r>
+        <w:t xml:space="preserve">records </w:t>
+      </w:r>
+      <w:r>
+        <w:t xml:space="preserve">and supplemental socioeconomic data </w:t>
+      </w:r>
+      <w:r>
+        <w:t xml:space="preserve">to predict the </w:t>
+      </w:r>
+      <w:r>
+        <w:t>pro</w:t>
+      </w:r>
+      <w:r>
+        <w:t>bability</w:t>
+      </w:r>
+      <w:r>
+        <w:t xml:space="preserve"> that</w:t>
+      </w:r>
+      <w:r>
+        <w:t xml:space="preserve"> a </w:t>
+      </w:r>
+      <w:r>
+        <w:t xml:space="preserve">student </w:t>
+      </w:r>
+      <w:r>
+        <w:t xml:space="preserve">will </w:t>
+      </w:r>
+      <w:r>
+        <w:t xml:space="preserve">not </w:t>
+      </w:r>
+      <w:r>
+        <w:t>persist to the next ac</w:t>
+      </w:r>
+      <w:r>
+        <w:t>ademic year</w:t>
+      </w:r>
+      <w:r>
+        <w:t xml:space="preserve">. This is </w:t>
+      </w:r>
+      <w:r>
+        <w:t>accomplished by first training</w:t>
+      </w:r>
+      <w:r>
+        <w:t xml:space="preserve"> </w:t>
+      </w:r>
+      <w:r>
+        <w:t>the</w:t>
+      </w:r>
+      <w:r>
+        <w:t xml:space="preserve"> statistical model </w:t>
+      </w:r>
+      <w:r>
+        <w:t>using historical data from prior year cohorts and then using that trained model to predict the outcomes for the current year cohort.</w:t>
+      </w:r>
+    </w:p>
+    <w:p>
+      <w:r>
+        <w:t>The</w:t>
+      </w:r>
+      <w:r>
+        <w:t>se</w:t>
+      </w:r>
+      <w:r>
+        <w:t xml:space="preserve"> </w:t>
+      </w:r>
+      <w:r>
+        <w:t>predictions are represented as</w:t>
+      </w:r>
+      <w:r>
+        <w:t xml:space="preserve"> </w:t>
+      </w:r>
+      <w:r>
+        <w:t>value</w:t>
+      </w:r>
+      <w:r>
+        <w:t>s</w:t>
+      </w:r>
+      <w:r>
+        <w:t xml:space="preserve"> </w:t>
+      </w:r>
+      <w:r>
+        <w:t>between zero and one</w:t>
+      </w:r>
+      <w:r>
+        <w:t>, which</w:t>
+      </w:r>
+      <w:r>
+        <w:t xml:space="preserve"> </w:t>
+      </w:r>
+      <w:r>
+        <w:t>are the</w:t>
+      </w:r>
+      <w:r>
+        <w:t xml:space="preserve"> probability </w:t>
+      </w:r>
+      <w:r>
+        <w:t>estimate</w:t>
+      </w:r>
+      <w:r>
+        <w:t>s</w:t>
+      </w:r>
+      <w:r>
+        <w:t xml:space="preserve"> </w:t>
+      </w:r>
+      <w:r>
+        <w:t xml:space="preserve">that </w:t>
+      </w:r>
+      <w:r>
+        <w:t>student</w:t>
+      </w:r>
+      <w:r>
+        <w:t>s</w:t>
+      </w:r>
+      <w:r>
+        <w:t xml:space="preserve"> will</w:t>
+      </w:r>
+      <w:r>
+        <w:t xml:space="preserve"> </w:t>
+      </w:r>
+      <w:r>
+        <w:t>not</w:t>
+      </w:r>
+      <w:r>
+        <w:t xml:space="preserve"> be retained</w:t>
+      </w:r>
+      <w:r>
+        <w:t xml:space="preserve"> the next </w:t>
+      </w:r>
+      <w:r>
+        <w:t>year</w:t>
+      </w:r>
+      <w:r>
         <w:t xml:space="preserve">. </w:t>
       </w:r>
-    </w:p>
-    <w:p>
-      <w:r>
-        <w:t xml:space="preserve">The </w:t>
-      </w:r>
-      <w:r>
-        <w:t xml:space="preserve">student risk model </w:t>
-      </w:r>
-      <w:r>
-        <w:t xml:space="preserve">student </w:t>
-      </w:r>
-      <w:r>
-        <w:t xml:space="preserve">makes use of student </w:t>
-      </w:r>
-      <w:r>
-        <w:t xml:space="preserve">records </w:t>
-      </w:r>
-      <w:r>
-        <w:t xml:space="preserve">and supplemental socioeconomic data </w:t>
-      </w:r>
-      <w:r>
-        <w:t xml:space="preserve">to predict the </w:t>
-      </w:r>
-      <w:r>
-        <w:t>pro</w:t>
-      </w:r>
-      <w:r>
-        <w:t>bability</w:t>
+      <w:r>
+        <w:t>It</w:t>
+      </w:r>
+      <w:r>
+        <w:t xml:space="preserve"> is importa</w:t>
+      </w:r>
+      <w:r>
+        <w:t xml:space="preserve">nt </w:t>
+      </w:r>
+      <w:r>
+        <w:t>to note</w:t>
       </w:r>
       <w:r>
         <w:t xml:space="preserve"> that</w:t>
       </w:r>
       <w:r>
-        <w:t xml:space="preserve"> a </w:t>
-      </w:r>
-      <w:r>
-        <w:t xml:space="preserve">student </w:t>
-      </w:r>
-      <w:r>
-        <w:t xml:space="preserve">will </w:t>
-      </w:r>
-      <w:r>
-        <w:t xml:space="preserve">not </w:t>
-      </w:r>
-      <w:r>
-        <w:t>persist to the next ac</w:t>
-      </w:r>
-      <w:r>
-        <w:t>ademic year</w:t>
-      </w:r>
-      <w:r>
-        <w:t xml:space="preserve">. This is </w:t>
-      </w:r>
-      <w:r>
-        <w:t>accomplished by first training</w:t>
-      </w:r>
-      <w:r>
-        <w:t xml:space="preserve"> </w:t>
-      </w:r>
-      <w:r>
-        <w:t>the</w:t>
-      </w:r>
-      <w:r>
-        <w:t xml:space="preserve"> statistical model </w:t>
-      </w:r>
-      <w:r>
-        <w:t>using historical data from prior year cohorts and then using that trained model to predict the outcomes for the current year cohort.</w:t>
-      </w:r>
-    </w:p>
-    <w:p>
-      <w:r>
-        <w:t>The</w:t>
-      </w:r>
-      <w:r>
-        <w:t>se</w:t>
-      </w:r>
-      <w:r>
-        <w:t xml:space="preserve"> </w:t>
-      </w:r>
-      <w:r>
-        <w:t>predictions are represented as</w:t>
-      </w:r>
-      <w:r>
-        <w:t xml:space="preserve"> </w:t>
-      </w:r>
-      <w:r>
-        <w:t>value</w:t>
+        <w:t xml:space="preserve"> probability</w:t>
+      </w:r>
+      <w:r>
+        <w:t xml:space="preserve"> value</w:t>
       </w:r>
       <w:r>
         <w:t>s</w:t>
@@ -222,168 +309,87 @@
         <w:t xml:space="preserve"> </w:t>
       </w:r>
       <w:r>
-        <w:t>between zero and one</w:t>
-      </w:r>
-      <w:r>
-        <w:t>, which</w:t>
-      </w:r>
-      <w:r>
-        <w:t xml:space="preserve"> </w:t>
-      </w:r>
-      <w:r>
-        <w:t>are the</w:t>
-      </w:r>
-      <w:r>
-        <w:t xml:space="preserve"> probability </w:t>
-      </w:r>
-      <w:r>
-        <w:t>estimate</w:t>
+        <w:t>nearing</w:t>
+      </w:r>
+      <w:r>
+        <w:t xml:space="preserve"> one </w:t>
+      </w:r>
+      <w:r>
+        <w:t>do</w:t>
+      </w:r>
+      <w:r>
+        <w:t xml:space="preserve"> not</w:t>
+      </w:r>
+      <w:r>
+        <w:t xml:space="preserve"> </w:t>
+      </w:r>
+      <w:r>
+        <w:t>mean</w:t>
+      </w:r>
+      <w:r>
+        <w:t xml:space="preserve"> </w:t>
+      </w:r>
+      <w:r>
+        <w:t xml:space="preserve">each of those </w:t>
+      </w:r>
+      <w:r>
+        <w:t>student</w:t>
       </w:r>
       <w:r>
         <w:t>s</w:t>
       </w:r>
       <w:r>
-        <w:t xml:space="preserve"> </w:t>
-      </w:r>
-      <w:r>
-        <w:t xml:space="preserve">that </w:t>
-      </w:r>
-      <w:r>
-        <w:t>student</w:t>
+        <w:t xml:space="preserve"> will not be retained</w:t>
+      </w:r>
+      <w:r>
+        <w:t xml:space="preserve">. </w:t>
+      </w:r>
+      <w:r>
+        <w:t>Likewise</w:t>
+      </w:r>
+      <w:r>
+        <w:t>,</w:t>
+      </w:r>
+      <w:r>
+        <w:t xml:space="preserve"> </w:t>
+      </w:r>
+      <w:r>
+        <w:t>probability value</w:t>
       </w:r>
       <w:r>
         <w:t>s</w:t>
       </w:r>
       <w:r>
+        <w:t xml:space="preserve"> nearing</w:t>
+      </w:r>
+      <w:r>
+        <w:t xml:space="preserve"> </w:t>
+      </w:r>
+      <w:r>
+        <w:t>zero do</w:t>
+      </w:r>
+      <w:r>
+        <w:t xml:space="preserve"> not mean each of those</w:t>
+      </w:r>
+      <w:r>
+        <w:t xml:space="preserve"> student</w:t>
+      </w:r>
+      <w:r>
+        <w:t>s</w:t>
+      </w:r>
+      <w:r>
         <w:t xml:space="preserve"> will</w:t>
       </w:r>
       <w:r>
         <w:t xml:space="preserve"> </w:t>
       </w:r>
       <w:r>
-        <w:t>not</w:t>
-      </w:r>
-      <w:r>
-        <w:t xml:space="preserve"> be retained</w:t>
-      </w:r>
-      <w:r>
-        <w:t xml:space="preserve"> the next </w:t>
-      </w:r>
-      <w:r>
-        <w:t>year</w:t>
+        <w:t>be retained</w:t>
       </w:r>
       <w:r>
         <w:t xml:space="preserve">. </w:t>
       </w:r>
       <w:r>
-        <w:t>It</w:t>
-      </w:r>
-      <w:r>
-        <w:t xml:space="preserve"> is importa</w:t>
-      </w:r>
-      <w:r>
-        <w:t xml:space="preserve">nt </w:t>
-      </w:r>
-      <w:r>
-        <w:t>to note</w:t>
-      </w:r>
-      <w:r>
-        <w:t xml:space="preserve"> that</w:t>
-      </w:r>
-      <w:r>
-        <w:t xml:space="preserve"> probability</w:t>
-      </w:r>
-      <w:r>
-        <w:t xml:space="preserve"> value</w:t>
-      </w:r>
-      <w:r>
-        <w:t>s</w:t>
-      </w:r>
-      <w:r>
-        <w:t xml:space="preserve"> </w:t>
-      </w:r>
-      <w:r>
-        <w:t>nearing</w:t>
-      </w:r>
-      <w:r>
-        <w:t xml:space="preserve"> one </w:t>
-      </w:r>
-      <w:r>
-        <w:t>do</w:t>
-      </w:r>
-      <w:r>
-        <w:t xml:space="preserve"> not</w:t>
-      </w:r>
-      <w:r>
-        <w:t xml:space="preserve"> </w:t>
-      </w:r>
-      <w:r>
-        <w:t>mean</w:t>
-      </w:r>
-      <w:r>
-        <w:t xml:space="preserve"> </w:t>
-      </w:r>
-      <w:r>
-        <w:t xml:space="preserve">each of those </w:t>
-      </w:r>
-      <w:r>
-        <w:t>student</w:t>
-      </w:r>
-      <w:r>
-        <w:t>s</w:t>
-      </w:r>
-      <w:r>
-        <w:t xml:space="preserve"> will not be retained</w:t>
-      </w:r>
-      <w:r>
-        <w:t xml:space="preserve">. </w:t>
-      </w:r>
-      <w:r>
-        <w:t>Likewise</w:t>
-      </w:r>
-      <w:r>
-        <w:t>,</w:t>
-      </w:r>
-      <w:r>
-        <w:t xml:space="preserve"> </w:t>
-      </w:r>
-      <w:r>
-        <w:t>probability value</w:t>
-      </w:r>
-      <w:r>
-        <w:t>s</w:t>
-      </w:r>
-      <w:r>
-        <w:t xml:space="preserve"> nearing</w:t>
-      </w:r>
-      <w:r>
-        <w:t xml:space="preserve"> </w:t>
-      </w:r>
-      <w:r>
-        <w:t>zero do</w:t>
-      </w:r>
-      <w:r>
-        <w:t xml:space="preserve"> not mean each of those</w:t>
-      </w:r>
-      <w:r>
-        <w:t xml:space="preserve"> student</w:t>
-      </w:r>
-      <w:r>
-        <w:t>s</w:t>
-      </w:r>
-      <w:r>
-        <w:t xml:space="preserve"> will</w:t>
-      </w:r>
-      <w:r>
-        <w:t xml:space="preserve"> </w:t>
-      </w:r>
-      <w:r>
-        <w:t>be retained</w:t>
-      </w:r>
-      <w:r>
-        <w:t xml:space="preserve">. </w:t>
-      </w:r>
-      <w:r>
         <w:t xml:space="preserve">Instead, the probabilities reflect average expectations. </w:t>
       </w:r>
       <w:r>
@@ -519,10 +525,43 @@
         <w:t xml:space="preserve"> </w:t>
       </w:r>
       <w:r>
-        <w:t>For the predictive model, t</w:t>
-      </w:r>
-      <w:r>
-        <w:t>he outcome is calculated as the predicted probability of non-enrollment in the next year.</w:t>
+        <w:t xml:space="preserve">For the predictive </w:t>
+      </w:r>
+      <w:r>
+        <w:t xml:space="preserve">part of the </w:t>
+      </w:r>
+      <w:r>
+        <w:t>model, t</w:t>
+      </w:r>
+      <w:r>
+        <w:t xml:space="preserve">he outcome </w:t>
+      </w:r>
+      <w:r>
+        <w:t>c</w:t>
+      </w:r>
+      <w:r>
+        <w:t xml:space="preserve">alculated </w:t>
+      </w:r>
+      <w:r>
+        <w:t>is</w:t>
+      </w:r>
+      <w:r>
+        <w:t xml:space="preserve"> the predicted probability of non-enrollment in the next year</w:t>
+      </w:r>
+      <w:r>
+        <w:t xml:space="preserve"> </w:t>
+      </w:r>
+      <w:r>
+        <w:t>for current</w:t>
+      </w:r>
+      <w:r>
+        <w:t xml:space="preserve"> year</w:t>
+      </w:r>
+      <w:r>
+        <w:t xml:space="preserve"> students</w:t>
+      </w:r>
+      <w:r>
+        <w:t>.</w:t>
       </w:r>
     </w:p>
     <w:p>
@@ -1544,10 +1583,22 @@
         <w:t xml:space="preserve"> </w:t>
       </w:r>
       <w:r>
-        <w:t>is only used for model training based on prior years’ data. For the current year, the trained model tries to predict the enrollment outcome</w:t>
-      </w:r>
-      <w:r>
-        <w:t xml:space="preserve"> for next </w:t>
+        <w:t>is only used for model training based on prior years’ data. For the current year</w:t>
+      </w:r>
+      <w:r>
+        <w:t xml:space="preserve"> students</w:t>
+      </w:r>
+      <w:r>
+        <w:t>, the trained model tries to predict the</w:t>
+      </w:r>
+      <w:r>
+        <w:t>ir</w:t>
+      </w:r>
+      <w:r>
+        <w:t xml:space="preserve"> enrollment outcome</w:t>
+      </w:r>
+      <w:r>
+        <w:t xml:space="preserve"> next </w:t>
       </w:r>
       <w:r>
         <w:t>year</w:t>
@@ -2009,7 +2060,13 @@
         <w:t>ACS</w:t>
       </w:r>
       <w:r>
-        <w:t xml:space="preserve"> as social and economic characteristics that load on the locale of the students’ last attended schools,</w:t>
+        <w:t xml:space="preserve"> as social and economic characteristics that load on the locale </w:t>
+      </w:r>
+      <w:r>
+        <w:t>where</w:t>
+      </w:r>
+      <w:r>
+        <w:t xml:space="preserve"> the students’ last attended schools,</w:t>
       </w:r>
       <w:r>
         <w:t xml:space="preserve"> and not </w:t>
@@ -2024,7 +2081,7 @@
         <w:t xml:space="preserve"> the use of multi-year data in conjunction with a two-year lag </w:t>
       </w:r>
       <w:r>
-        <w:t>offers</w:t>
+        <w:t>provides</w:t>
       </w:r>
       <w:r>
         <w:t xml:space="preserve"> </w:t>
@@ -2036,7 +2093,10 @@
         <w:t xml:space="preserve">most relevant </w:t>
       </w:r>
       <w:r>
-        <w:t xml:space="preserve">temporal context. A student arriving in the </w:t>
+        <w:t xml:space="preserve">historical </w:t>
+      </w:r>
+      <w:r>
+        <w:t xml:space="preserve">context. A student arriving in the </w:t>
       </w:r>
       <w:r>
         <w:t>2020 academic year</w:t>
@@ -2174,6 +2234,9 @@
         <w:t>binary classification</w:t>
       </w:r>
       <w:r>
+        <w:t>: logistic regression, support vector classification, multi-layer perceptron classification, and random forest classification</w:t>
+      </w:r>
+      <w:r>
         <w:t>. The intuition behind this strategy is that each algorithm has its own inherent strengths and weaknesses that can be balanced</w:t>
       </w:r>
       <w:r>
@@ -2335,7 +2398,13 @@
         <w:t xml:space="preserve"> hyperparameter</w:t>
       </w:r>
       <w:r>
-        <w:t xml:space="preserve"> being </w:t>
+        <w:t xml:space="preserve"> </w:t>
+      </w:r>
+      <w:r>
+        <w:t>is</w:t>
+      </w:r>
+      <w:r>
+        <w:t xml:space="preserve"> </w:t>
       </w:r>
       <w:r>
         <w:t>a</w:t>
@@ -2549,10 +2618,22 @@
         <w:t>A</w:t>
       </w:r>
       <w:r>
-        <w:t xml:space="preserve"> hyperplane being an affine subspace that is one dimension less than the input space.</w:t>
-      </w:r>
-      <w:r>
-        <w:t xml:space="preserve"> With a linear kernel, this partitioning is done linearly and does not necessitate mapping</w:t>
+        <w:t xml:space="preserve"> hyperplane </w:t>
+      </w:r>
+      <w:r>
+        <w:t>is</w:t>
+      </w:r>
+      <w:r>
+        <w:t xml:space="preserve"> an affine subspace that is one dimension less than the input space.</w:t>
+      </w:r>
+      <w:r>
+        <w:t xml:space="preserve"> With a linear kernel, this partitioning is done linearly</w:t>
+      </w:r>
+      <w:r>
+        <w:t>, which</w:t>
+      </w:r>
+      <w:r>
+        <w:t xml:space="preserve"> does not necessitate mapping</w:t>
       </w:r>
       <w:r>
         <w:t xml:space="preserve"> the data to</w:t>
@@ -2627,7 +2708,16 @@
         <w:t xml:space="preserve"> </w:t>
       </w:r>
       <w:r>
-        <w:t>where appropriate</w:t>
+        <w:t>where</w:t>
+      </w:r>
+      <w:r>
+        <w:t>ver</w:t>
+      </w:r>
+      <w:r>
+        <w:t xml:space="preserve"> </w:t>
+      </w:r>
+      <w:r>
+        <w:t>suitable</w:t>
       </w:r>
       <w:r>
         <w:t xml:space="preserve">, especially when there are </w:t>
@@ -2832,7 +2922,13 @@
         <w:t xml:space="preserve">activation functions. </w:t>
       </w:r>
       <w:r>
-        <w:t>An activation function being a nonlinear monotonic function.</w:t>
+        <w:t xml:space="preserve">An activation function </w:t>
+      </w:r>
+      <w:r>
+        <w:t>is</w:t>
+      </w:r>
+      <w:r>
+        <w:t xml:space="preserve"> a nonlinear monotonic function.</w:t>
       </w:r>
       <w:r>
         <w:t xml:space="preserve"> </w:t>
@@ -2903,6 +2999,7 @@
         <w:t xml:space="preserve"> </w:t>
       </w:r>
       <w:r>
+        <w:lastRenderedPageBreak/>
         <w:t>One</w:t>
       </w:r>
       <w:r>
@@ -2929,11 +3026,7 @@
         <w:t>efficiency. M</w:t>
       </w:r>
       <w:r>
-        <w:t xml:space="preserve">ore sophisticated activation functions can make it </w:t>
-      </w:r>
-      <w:r>
-        <w:lastRenderedPageBreak/>
-        <w:t xml:space="preserve">harder for the </w:t>
+        <w:t xml:space="preserve">ore sophisticated activation functions can make it harder for the </w:t>
       </w:r>
       <w:r>
         <w:t xml:space="preserve">neural </w:t>
@@ -3055,7 +3148,13 @@
         <w:t xml:space="preserve"> dataset</w:t>
       </w:r>
       <w:r>
-        <w:t xml:space="preserve"> with replacement</w:t>
+        <w:t xml:space="preserve"> </w:t>
+      </w:r>
+      <w:r>
+        <w:t>using</w:t>
+      </w:r>
+      <w:r>
+        <w:t xml:space="preserve"> replacement</w:t>
       </w:r>
       <w:r>
         <w:t xml:space="preserve">. </w:t>
@@ -3205,10 +3304,13 @@
         <w:t>)</w:t>
       </w:r>
       <w:r>
-        <w:t xml:space="preserve"> that would result</w:t>
-      </w:r>
-      <w:r>
-        <w:t xml:space="preserve"> in the </w:t>
+        <w:t xml:space="preserve"> that </w:t>
+      </w:r>
+      <w:r>
+        <w:t>results in</w:t>
+      </w:r>
+      <w:r>
+        <w:t xml:space="preserve"> the </w:t>
       </w:r>
       <w:r>
         <w:t xml:space="preserve">lowest calculated Gini impurity. The decision tree algorithm then </w:t>
@@ -3247,7 +3349,13 @@
         <w:t>)</w:t>
       </w:r>
       <w:r>
-        <w:t xml:space="preserve"> that would result in the next lowest calculated Gini impurity</w:t>
+        <w:t xml:space="preserve"> that </w:t>
+      </w:r>
+      <w:r>
+        <w:t>results</w:t>
+      </w:r>
+      <w:r>
+        <w:t xml:space="preserve"> in the next lowest calculated Gini impurity</w:t>
       </w:r>
       <w:r>
         <w:t xml:space="preserve"> for the </w:t>
@@ -3289,7 +3397,13 @@
         <w:t>andom</w:t>
       </w:r>
       <w:r>
-        <w:t>ness of the bootstrapped datasets</w:t>
+        <w:t xml:space="preserve">ness </w:t>
+      </w:r>
+      <w:r>
+        <w:t>introduced by combining the results of multiple</w:t>
+      </w:r>
+      <w:r>
+        <w:t xml:space="preserve"> bootstrapped datasets</w:t>
       </w:r>
       <w:r>
         <w:t xml:space="preserve"> </w:t>
@@ -3527,7 +3641,6 @@
     <w:p/>
     <w:p/>
     <w:p/>
-    <w:p/>
     <w:p>
       <w:pPr>
         <w:rPr>
@@ -3578,7 +3691,13 @@
         <w:t>for</w:t>
       </w:r>
       <w:r>
-        <w:t xml:space="preserve"> the training data</w:t>
+        <w:t xml:space="preserve"> </w:t>
+      </w:r>
+      <w:r>
+        <w:t xml:space="preserve">only </w:t>
+      </w:r>
+      <w:r>
+        <w:t>the training data</w:t>
       </w:r>
       <w:r>
         <w:t>.</w:t>
@@ -3587,10 +3706,19 @@
         <w:t xml:space="preserve"> </w:t>
       </w:r>
       <w:r>
-        <w:t>Logistic regression</w:t>
-      </w:r>
-      <w:r>
-        <w:t xml:space="preserve"> allows for the estimation of the coefficients and p-values of </w:t>
+        <w:t>Standard l</w:t>
+      </w:r>
+      <w:r>
+        <w:t>ogistic regression</w:t>
+      </w:r>
+      <w:r>
+        <w:t xml:space="preserve"> allows for the estimation of </w:t>
+      </w:r>
+      <w:r>
+        <w:t>unbiased</w:t>
+      </w:r>
+      <w:r>
+        <w:t xml:space="preserve"> coefficients and p-values of </w:t>
       </w:r>
       <w:r>
         <w:t xml:space="preserve">the included </w:t>
@@ -3605,10 +3733,16 @@
         <w:t xml:space="preserve"> which cannot be obtained from the </w:t>
       </w:r>
       <w:r>
-        <w:t>ensemble</w:t>
-      </w:r>
-      <w:r>
-        <w:t xml:space="preserve"> model.</w:t>
+        <w:t>machine learning</w:t>
+      </w:r>
+      <w:r>
+        <w:t xml:space="preserve"> model</w:t>
+      </w:r>
+      <w:r>
+        <w:t>s</w:t>
+      </w:r>
+      <w:r>
+        <w:t>.</w:t>
       </w:r>
       <w:r>
         <w:t xml:space="preserve"> </w:t>
@@ -3665,31 +3799,31 @@
         <w:t xml:space="preserve"> </w:t>
       </w:r>
       <w:r>
-        <w:t>Note that r</w:t>
-      </w:r>
-      <w:r>
-        <w:t xml:space="preserve">ather than using withdrawal in the next year as its outcome, it is using retention in the next year as its outcome. </w:t>
-      </w:r>
-      <w:r>
-        <w:t xml:space="preserve">That is, the converse of student risk is being estimated. </w:t>
-      </w:r>
-      <w:r>
-        <w:t xml:space="preserve">Positive coefficients denote </w:t>
-      </w:r>
-      <w:r>
-        <w:t xml:space="preserve">those variables that increase the odds of retention, while negative coefficients denote those variables that decrease the odds of retention. </w:t>
-      </w:r>
-      <w:r>
-        <w:t>The p-values of the estimated coefficients are</w:t>
-      </w:r>
-      <w:r>
-        <w:t xml:space="preserve"> found in the</w:t>
-      </w:r>
-      <w:r>
-        <w:t xml:space="preserve"> fifth</w:t>
-      </w:r>
-      <w:r>
-        <w:t xml:space="preserve"> column.</w:t>
+        <w:t>Note that</w:t>
+      </w:r>
+      <w:r>
+        <w:t xml:space="preserve"> this model uses the</w:t>
+      </w:r>
+      <w:r>
+        <w:t xml:space="preserve"> indicator</w:t>
+      </w:r>
+      <w:r>
+        <w:t xml:space="preserve"> variable</w:t>
+      </w:r>
+      <w:r>
+        <w:t xml:space="preserve"> for</w:t>
+      </w:r>
+      <w:r>
+        <w:t xml:space="preserve"> enrollment </w:t>
+      </w:r>
+      <w:r>
+        <w:t xml:space="preserve">in the next year as its outcome. Positive coefficients denote </w:t>
+      </w:r>
+      <w:r>
+        <w:t xml:space="preserve">those variables that increase the odds of retention, while negative coefficients denote those variables that </w:t>
+      </w:r>
+      <w:r>
+        <w:t>decrease the odds of retention.</w:t>
       </w:r>
     </w:p>
     <w:p/>
@@ -3790,7 +3924,7 @@
                   <v:path o:extrusionok="f" gradientshapeok="t" o:connecttype="rect"/>
                   <o:lock v:ext="edit" aspectratio="t"/>
                 </v:shapetype>
-                <v:shape id="_x0000_i1025" type="#_x0000_t75" style="width:445.65pt;height:428.2pt">
+                <v:shape id="_x0000_i1025" type="#_x0000_t75" style="width:445.4pt;height:428.3pt">
                   <v:imagedata r:id="rId12" o:title="Capture"/>
                 </v:shape>
               </w:pict>
@@ -3937,7 +4071,13 @@
         <w:t xml:space="preserve"> model performance at a set threshold, </w:t>
       </w:r>
       <w:r>
-        <w:t>which by default is</w:t>
+        <w:t>which by default</w:t>
+      </w:r>
+      <w:r>
+        <w:t xml:space="preserve"> in binary classification</w:t>
+      </w:r>
+      <w:r>
+        <w:t xml:space="preserve"> is</w:t>
       </w:r>
       <w:r>
         <w:t xml:space="preserve"> .50.</w:t>
@@ -4030,7 +4170,7 @@
             </w:pPr>
             <w:r>
               <w:pict w14:anchorId="0DFE5BB0">
-                <v:shape id="_x0000_i1026" type="#_x0000_t75" style="width:364.9pt;height:248.2pt">
+                <v:shape id="_x0000_i1026" type="#_x0000_t75" style="width:365.1pt;height:248.3pt">
                   <v:imagedata r:id="rId13" o:title="ensemble"/>
                 </v:shape>
               </w:pict>
@@ -4064,7 +4204,13 @@
         <w:t>AUC</w:t>
       </w:r>
       <w:r>
-        <w:t>, the performance of the student risk model in predicting students’ risk of withdrawal in the next year is considered to be good (</w:t>
+        <w:t xml:space="preserve">, the performance of the </w:t>
+      </w:r>
+      <w:r>
+        <w:t xml:space="preserve">pre-census </w:t>
+      </w:r>
+      <w:r>
+        <w:t>student risk model in predicting students’ risk of withdrawal in the next year is considered to be good (</w:t>
       </w:r>
       <w:proofErr w:type="spellStart"/>
       <w:r>
@@ -4162,7 +4308,30 @@
         <w:t xml:space="preserve"> with</w:t>
       </w:r>
       <w:r>
-        <w:t xml:space="preserve"> additional data on the students, </w:t>
+        <w:t xml:space="preserve"> the</w:t>
+      </w:r>
+      <w:r>
+        <w:t xml:space="preserve"> </w:t>
+      </w:r>
+      <w:r>
+        <w:t xml:space="preserve">additional data </w:t>
+      </w:r>
+      <w:bookmarkStart w:id="0" w:name="_GoBack"/>
+      <w:bookmarkEnd w:id="0"/>
+      <w:r>
+        <w:t>available on</w:t>
+      </w:r>
+      <w:r>
+        <w:t xml:space="preserve"> students </w:t>
+      </w:r>
+      <w:r>
+        <w:t xml:space="preserve">post-census </w:t>
+      </w:r>
+      <w:r>
+        <w:t>or</w:t>
+      </w:r>
+      <w:r>
+        <w:t xml:space="preserve"> </w:t>
       </w:r>
       <w:r>
         <w:t xml:space="preserve">with </w:t>
@@ -4174,13 +4343,10 @@
         <w:t xml:space="preserve">tuning and </w:t>
       </w:r>
       <w:r>
-        <w:t xml:space="preserve">refinements, or </w:t>
-      </w:r>
-      <w:r>
-        <w:t xml:space="preserve">with </w:t>
-      </w:r>
-      <w:r>
-        <w:t>both.</w:t>
+        <w:t>refinements</w:t>
+      </w:r>
+      <w:r>
+        <w:t>.</w:t>
       </w:r>
     </w:p>
     <w:p>
@@ -4285,12 +4451,7 @@
         <w:t>d.</w:t>
       </w:r>
       <w:r>
-        <w:t xml:space="preserve"> Springer: Berlin</w:t>
-      </w:r>
-      <w:bookmarkStart w:id="0" w:name="_GoBack"/>
-      <w:bookmarkEnd w:id="0"/>
-      <w:r>
-        <w:t>.</w:t>
+        <w:t xml:space="preserve"> Springer: Berlin.</w:t>
       </w:r>
       <w:r>
         <w:t xml:space="preserve"> </w:t>

</xml_diff>

<commit_message>
Updates and tracking down census bugs
</commit_message>
<xml_diff>
--- a/student_risk_overview.docx
+++ b/student_risk_overview.docx
@@ -139,87 +139,168 @@
         <w:t xml:space="preserve">The </w:t>
       </w:r>
       <w:r>
-        <w:t xml:space="preserve">student risk model </w:t>
+        <w:t xml:space="preserve">student risk model makes use of student </w:t>
+      </w:r>
+      <w:r>
+        <w:t xml:space="preserve">records </w:t>
+      </w:r>
+      <w:r>
+        <w:t xml:space="preserve">and supplemental socioeconomic data </w:t>
+      </w:r>
+      <w:r>
+        <w:t xml:space="preserve">to predict the </w:t>
+      </w:r>
+      <w:r>
+        <w:t>pro</w:t>
+      </w:r>
+      <w:r>
+        <w:t>bability</w:t>
+      </w:r>
+      <w:r>
+        <w:t xml:space="preserve"> that</w:t>
+      </w:r>
+      <w:r>
+        <w:t xml:space="preserve"> a </w:t>
       </w:r>
       <w:r>
         <w:t xml:space="preserve">student </w:t>
       </w:r>
       <w:r>
-        <w:t xml:space="preserve">makes use of student </w:t>
-      </w:r>
-      <w:r>
-        <w:t xml:space="preserve">records </w:t>
-      </w:r>
-      <w:r>
-        <w:t xml:space="preserve">and supplemental socioeconomic data </w:t>
-      </w:r>
-      <w:r>
-        <w:t xml:space="preserve">to predict the </w:t>
-      </w:r>
-      <w:r>
-        <w:t>pro</w:t>
-      </w:r>
-      <w:r>
-        <w:t>bability</w:t>
+        <w:t xml:space="preserve">will </w:t>
+      </w:r>
+      <w:r>
+        <w:t xml:space="preserve">not </w:t>
+      </w:r>
+      <w:r>
+        <w:t>persist to the next ac</w:t>
+      </w:r>
+      <w:r>
+        <w:t>ademic year</w:t>
+      </w:r>
+      <w:r>
+        <w:t xml:space="preserve">. This is </w:t>
+      </w:r>
+      <w:r>
+        <w:t>accomplished by first training</w:t>
+      </w:r>
+      <w:r>
+        <w:t xml:space="preserve"> </w:t>
+      </w:r>
+      <w:r>
+        <w:t>the</w:t>
+      </w:r>
+      <w:r>
+        <w:t xml:space="preserve"> statistical model </w:t>
+      </w:r>
+      <w:r>
+        <w:t>using historical data from prior year cohorts and then using that trained model to predict the outcomes for the current year cohort.</w:t>
+      </w:r>
+    </w:p>
+    <w:p>
+      <w:r>
+        <w:t>The</w:t>
+      </w:r>
+      <w:r>
+        <w:t>se</w:t>
+      </w:r>
+      <w:r>
+        <w:t xml:space="preserve"> </w:t>
+      </w:r>
+      <w:r>
+        <w:t>predictions are represented as</w:t>
+      </w:r>
+      <w:r>
+        <w:t xml:space="preserve"> </w:t>
+      </w:r>
+      <w:r>
+        <w:t>value</w:t>
+      </w:r>
+      <w:r>
+        <w:t>s</w:t>
+      </w:r>
+      <w:r>
+        <w:t xml:space="preserve"> </w:t>
+      </w:r>
+      <w:r>
+        <w:t>between zero and one</w:t>
+      </w:r>
+      <w:r>
+        <w:t>, which</w:t>
+      </w:r>
+      <w:r>
+        <w:t xml:space="preserve"> </w:t>
+      </w:r>
+      <w:r>
+        <w:t>are the</w:t>
+      </w:r>
+      <w:r>
+        <w:t xml:space="preserve"> probability </w:t>
+      </w:r>
+      <w:r>
+        <w:t>estimate</w:t>
+      </w:r>
+      <w:r>
+        <w:t>s</w:t>
+      </w:r>
+      <w:r>
+        <w:t xml:space="preserve"> </w:t>
+      </w:r>
+      <w:r>
+        <w:t xml:space="preserve">that </w:t>
+      </w:r>
+      <w:r>
+        <w:t>student</w:t>
+      </w:r>
+      <w:r>
+        <w:t>s</w:t>
+      </w:r>
+      <w:r>
+        <w:t xml:space="preserve"> will</w:t>
+      </w:r>
+      <w:r>
+        <w:t xml:space="preserve"> </w:t>
+      </w:r>
+      <w:r>
+        <w:t>not</w:t>
+      </w:r>
+      <w:r>
+        <w:t xml:space="preserve"> be retained</w:t>
+      </w:r>
+      <w:r>
+        <w:t xml:space="preserve"> </w:t>
+      </w:r>
+      <w:r>
+        <w:t xml:space="preserve">in </w:t>
+      </w:r>
+      <w:r>
+        <w:t xml:space="preserve">the next </w:t>
+      </w:r>
+      <w:r>
+        <w:t>year</w:t>
+      </w:r>
+      <w:r>
+        <w:t xml:space="preserve">. </w:t>
+      </w:r>
+      <w:r>
+        <w:t>It</w:t>
+      </w:r>
+      <w:r>
+        <w:t xml:space="preserve"> is importa</w:t>
+      </w:r>
+      <w:r>
+        <w:t xml:space="preserve">nt </w:t>
+      </w:r>
+      <w:r>
+        <w:t>to note</w:t>
       </w:r>
       <w:r>
         <w:t xml:space="preserve"> that</w:t>
       </w:r>
       <w:r>
-        <w:t xml:space="preserve"> a </w:t>
-      </w:r>
-      <w:r>
-        <w:t xml:space="preserve">student </w:t>
-      </w:r>
-      <w:r>
-        <w:t xml:space="preserve">will </w:t>
-      </w:r>
-      <w:r>
-        <w:t xml:space="preserve">not </w:t>
-      </w:r>
-      <w:r>
-        <w:t>persist to the next ac</w:t>
-      </w:r>
-      <w:r>
-        <w:t>ademic year</w:t>
-      </w:r>
-      <w:r>
-        <w:t xml:space="preserve">. This is </w:t>
-      </w:r>
-      <w:r>
-        <w:t>accomplished by first training</w:t>
-      </w:r>
-      <w:r>
-        <w:t xml:space="preserve"> </w:t>
-      </w:r>
-      <w:r>
-        <w:t>the</w:t>
-      </w:r>
-      <w:r>
-        <w:t xml:space="preserve"> statistical model </w:t>
-      </w:r>
-      <w:r>
-        <w:t>using historical data from prior year cohorts and then using that trained model to predict the outcomes for the current year cohort.</w:t>
-      </w:r>
-    </w:p>
-    <w:p>
-      <w:r>
-        <w:t>The</w:t>
-      </w:r>
-      <w:r>
-        <w:t>se</w:t>
-      </w:r>
-      <w:r>
-        <w:t xml:space="preserve"> </w:t>
-      </w:r>
-      <w:r>
-        <w:t>predictions are represented as</w:t>
-      </w:r>
-      <w:r>
-        <w:t xml:space="preserve"> </w:t>
-      </w:r>
-      <w:r>
-        <w:t>value</w:t>
+        <w:t xml:space="preserve"> probability</w:t>
+      </w:r>
+      <w:r>
+        <w:t xml:space="preserve"> value</w:t>
       </w:r>
       <w:r>
         <w:t>s</w:t>
@@ -228,168 +309,87 @@
         <w:t xml:space="preserve"> </w:t>
       </w:r>
       <w:r>
-        <w:t>between zero and one</w:t>
-      </w:r>
-      <w:r>
-        <w:t>, which</w:t>
-      </w:r>
-      <w:r>
-        <w:t xml:space="preserve"> </w:t>
-      </w:r>
-      <w:r>
-        <w:t>are the</w:t>
-      </w:r>
-      <w:r>
-        <w:t xml:space="preserve"> probability </w:t>
-      </w:r>
-      <w:r>
-        <w:t>estimate</w:t>
+        <w:t>nearing</w:t>
+      </w:r>
+      <w:r>
+        <w:t xml:space="preserve"> one </w:t>
+      </w:r>
+      <w:r>
+        <w:t>do</w:t>
+      </w:r>
+      <w:r>
+        <w:t xml:space="preserve"> not</w:t>
+      </w:r>
+      <w:r>
+        <w:t xml:space="preserve"> </w:t>
+      </w:r>
+      <w:r>
+        <w:t>mean</w:t>
+      </w:r>
+      <w:r>
+        <w:t xml:space="preserve"> </w:t>
+      </w:r>
+      <w:r>
+        <w:t xml:space="preserve">each of those </w:t>
+      </w:r>
+      <w:r>
+        <w:t>student</w:t>
       </w:r>
       <w:r>
         <w:t>s</w:t>
       </w:r>
       <w:r>
-        <w:t xml:space="preserve"> </w:t>
-      </w:r>
-      <w:r>
-        <w:t xml:space="preserve">that </w:t>
-      </w:r>
-      <w:r>
-        <w:t>student</w:t>
+        <w:t xml:space="preserve"> will not be retained</w:t>
+      </w:r>
+      <w:r>
+        <w:t xml:space="preserve">. </w:t>
+      </w:r>
+      <w:r>
+        <w:t>Likewise</w:t>
+      </w:r>
+      <w:r>
+        <w:t>,</w:t>
+      </w:r>
+      <w:r>
+        <w:t xml:space="preserve"> </w:t>
+      </w:r>
+      <w:r>
+        <w:t>probability value</w:t>
       </w:r>
       <w:r>
         <w:t>s</w:t>
       </w:r>
       <w:r>
+        <w:t xml:space="preserve"> nearing</w:t>
+      </w:r>
+      <w:r>
+        <w:t xml:space="preserve"> </w:t>
+      </w:r>
+      <w:r>
+        <w:t>zero do</w:t>
+      </w:r>
+      <w:r>
+        <w:t xml:space="preserve"> not mean each of those</w:t>
+      </w:r>
+      <w:r>
+        <w:t xml:space="preserve"> student</w:t>
+      </w:r>
+      <w:r>
+        <w:t>s</w:t>
+      </w:r>
+      <w:r>
         <w:t xml:space="preserve"> will</w:t>
       </w:r>
       <w:r>
         <w:t xml:space="preserve"> </w:t>
       </w:r>
       <w:r>
-        <w:t>not</w:t>
-      </w:r>
-      <w:r>
-        <w:t xml:space="preserve"> be retained</w:t>
-      </w:r>
-      <w:r>
-        <w:t xml:space="preserve"> the next </w:t>
-      </w:r>
-      <w:r>
-        <w:t>year</w:t>
+        <w:t>be retained</w:t>
       </w:r>
       <w:r>
         <w:t xml:space="preserve">. </w:t>
       </w:r>
       <w:r>
-        <w:t>It</w:t>
-      </w:r>
-      <w:r>
-        <w:t xml:space="preserve"> is importa</w:t>
-      </w:r>
-      <w:r>
-        <w:t xml:space="preserve">nt </w:t>
-      </w:r>
-      <w:r>
-        <w:t>to note</w:t>
-      </w:r>
-      <w:r>
-        <w:t xml:space="preserve"> that</w:t>
-      </w:r>
-      <w:r>
-        <w:t xml:space="preserve"> probability</w:t>
-      </w:r>
-      <w:r>
-        <w:t xml:space="preserve"> value</w:t>
-      </w:r>
-      <w:r>
-        <w:t>s</w:t>
-      </w:r>
-      <w:r>
-        <w:t xml:space="preserve"> </w:t>
-      </w:r>
-      <w:r>
-        <w:t>nearing</w:t>
-      </w:r>
-      <w:r>
-        <w:t xml:space="preserve"> one </w:t>
-      </w:r>
-      <w:r>
-        <w:t>do</w:t>
-      </w:r>
-      <w:r>
-        <w:t xml:space="preserve"> not</w:t>
-      </w:r>
-      <w:r>
-        <w:t xml:space="preserve"> </w:t>
-      </w:r>
-      <w:r>
-        <w:t>mean</w:t>
-      </w:r>
-      <w:r>
-        <w:t xml:space="preserve"> </w:t>
-      </w:r>
-      <w:r>
-        <w:t xml:space="preserve">each of those </w:t>
-      </w:r>
-      <w:r>
-        <w:t>student</w:t>
-      </w:r>
-      <w:r>
-        <w:t>s</w:t>
-      </w:r>
-      <w:r>
-        <w:t xml:space="preserve"> will not be retained</w:t>
-      </w:r>
-      <w:r>
-        <w:t xml:space="preserve">. </w:t>
-      </w:r>
-      <w:r>
-        <w:t>Likewise</w:t>
-      </w:r>
-      <w:r>
-        <w:t>,</w:t>
-      </w:r>
-      <w:r>
-        <w:t xml:space="preserve"> </w:t>
-      </w:r>
-      <w:r>
-        <w:t>probability value</w:t>
-      </w:r>
-      <w:r>
-        <w:t>s</w:t>
-      </w:r>
-      <w:r>
-        <w:t xml:space="preserve"> nearing</w:t>
-      </w:r>
-      <w:r>
-        <w:t xml:space="preserve"> </w:t>
-      </w:r>
-      <w:r>
-        <w:t>zero do</w:t>
-      </w:r>
-      <w:r>
-        <w:t xml:space="preserve"> not mean each of those</w:t>
-      </w:r>
-      <w:r>
-        <w:t xml:space="preserve"> student</w:t>
-      </w:r>
-      <w:r>
-        <w:t>s</w:t>
-      </w:r>
-      <w:r>
-        <w:t xml:space="preserve"> will</w:t>
-      </w:r>
-      <w:r>
-        <w:t xml:space="preserve"> </w:t>
-      </w:r>
-      <w:r>
-        <w:t>be retained</w:t>
-      </w:r>
-      <w:r>
-        <w:t xml:space="preserve">. </w:t>
-      </w:r>
-      <w:r>
         <w:t xml:space="preserve">Instead, the probabilities reflect average expectations. </w:t>
       </w:r>
       <w:r>
@@ -432,7 +432,13 @@
         <w:t xml:space="preserve"> will </w:t>
       </w:r>
       <w:r>
-        <w:t>not be retained the next year</w:t>
+        <w:t xml:space="preserve">not be retained </w:t>
+      </w:r>
+      <w:r>
+        <w:t xml:space="preserve">in </w:t>
+      </w:r>
+      <w:r>
+        <w:t>the next year</w:t>
       </w:r>
       <w:r>
         <w:t>.</w:t>
@@ -460,7 +466,13 @@
     </w:p>
     <w:p>
       <w:r>
-        <w:t>First-time, first-year undergraduates on the Pullman campus.</w:t>
+        <w:t xml:space="preserve">First-time, </w:t>
+      </w:r>
+      <w:r>
+        <w:t>full-time</w:t>
+      </w:r>
+      <w:r>
+        <w:t xml:space="preserve"> undergraduates on the Pullman campus.</w:t>
       </w:r>
     </w:p>
     <w:p>
@@ -1960,13 +1972,55 @@
         <w:t>ith these releases typically occurring on a yearly basis on or around December 10.</w:t>
       </w:r>
       <w:r>
-        <w:t xml:space="preserve"> (A</w:t>
-      </w:r>
-      <w:r>
-        <w:t>n example</w:t>
-      </w:r>
-      <w:r>
-        <w:t xml:space="preserve"> SAS code file for preparing ACS data for the student risk model can be found here: </w:t>
+        <w:t xml:space="preserve"> </w:t>
+      </w:r>
+      <w:r>
+        <w:t xml:space="preserve">Second, </w:t>
+      </w:r>
+      <w:r>
+        <w:t>g</w:t>
+      </w:r>
+      <w:r>
+        <w:t>iven t</w:t>
+      </w:r>
+      <w:r>
+        <w:t>hat new</w:t>
+      </w:r>
+      <w:r>
+        <w:t xml:space="preserve"> student</w:t>
+      </w:r>
+      <w:r>
+        <w:t>s</w:t>
+      </w:r>
+      <w:r>
+        <w:t xml:space="preserve"> entering in the current year likely attended high school in the prior year, </w:t>
+      </w:r>
+      <w:r>
+        <w:t>a lag of a</w:t>
+      </w:r>
+      <w:r>
+        <w:t xml:space="preserve"> year or more </w:t>
+      </w:r>
+      <w:r>
+        <w:t>was appropriate</w:t>
+      </w:r>
+      <w:r>
+        <w:t xml:space="preserve"> to better capture the time-ordered effects that the social and economic characteristics of the locales would have on students’ last attended school</w:t>
+      </w:r>
+      <w:r>
+        <w:t>s</w:t>
+      </w:r>
+      <w:r>
+        <w:t>.</w:t>
+      </w:r>
+      <w:r>
+        <w:t xml:space="preserve"> </w:t>
+      </w:r>
+      <w:r>
+        <w:t>(An example SAS code file for preparing ACS data for the studen</w:t>
+      </w:r>
+      <w:r>
+        <w:t xml:space="preserve">t risk model can be found here: </w:t>
       </w:r>
       <w:hyperlink r:id="rId5" w:history="1">
         <w:r>
@@ -1979,45 +2033,6 @@
       <w:r>
         <w:t>).</w:t>
       </w:r>
-      <w:r>
-        <w:t xml:space="preserve"> Second, </w:t>
-      </w:r>
-      <w:r>
-        <w:t>g</w:t>
-      </w:r>
-      <w:r>
-        <w:t>iven t</w:t>
-      </w:r>
-      <w:r>
-        <w:t>hat new</w:t>
-      </w:r>
-      <w:r>
-        <w:t xml:space="preserve"> student</w:t>
-      </w:r>
-      <w:r>
-        <w:t>s</w:t>
-      </w:r>
-      <w:r>
-        <w:t xml:space="preserve"> entering in the current year likely attended high school in the prior year, </w:t>
-      </w:r>
-      <w:r>
-        <w:t>a lag of a</w:t>
-      </w:r>
-      <w:r>
-        <w:t xml:space="preserve"> year or more </w:t>
-      </w:r>
-      <w:r>
-        <w:t>was appropriate</w:t>
-      </w:r>
-      <w:r>
-        <w:t xml:space="preserve"> to better capture the time-ordered effects that the social and economic characteristics of the locales would have on students’ last attended school</w:t>
-      </w:r>
-      <w:r>
-        <w:t>s</w:t>
-      </w:r>
-      <w:r>
-        <w:t>.</w:t>
-      </w:r>
     </w:p>
     <w:p>
       <w:r>
@@ -2615,7 +2630,13 @@
         <w:t>is</w:t>
       </w:r>
       <w:r>
-        <w:t xml:space="preserve"> an affine subspace that is one dimension less than the input space.</w:t>
+        <w:t xml:space="preserve"> an affine subspace that is </w:t>
+      </w:r>
+      <w:r>
+        <w:t xml:space="preserve">of </w:t>
+      </w:r>
+      <w:r>
+        <w:t>one dimension less than the input space.</w:t>
       </w:r>
       <w:r>
         <w:t xml:space="preserve"> With a linear kernel, this partitioning is done linearly</w:t>
@@ -2808,12 +2829,7 @@
         <w:t xml:space="preserve">is not </w:t>
       </w:r>
       <w:r>
-        <w:t>quite a</w:t>
-      </w:r>
-      <w:bookmarkStart w:id="0" w:name="_GoBack"/>
-      <w:bookmarkEnd w:id="0"/>
-      <w:r>
-        <w:t>s</w:t>
+        <w:t>quite so</w:t>
       </w:r>
       <w:r>
         <w:t xml:space="preserve"> complicated. </w:t>
@@ -3396,7 +3412,16 @@
         <w:t xml:space="preserve">ness </w:t>
       </w:r>
       <w:r>
-        <w:t>introduced by combining the results of multiple</w:t>
+        <w:t>introduced by combining the results of</w:t>
+      </w:r>
+      <w:r>
+        <w:t xml:space="preserve"> decision tree classifiers run on</w:t>
+      </w:r>
+      <w:r>
+        <w:t xml:space="preserve"> </w:t>
+      </w:r>
+      <w:r>
+        <w:t>many</w:t>
       </w:r>
       <w:r>
         <w:t xml:space="preserve"> bootstrapped datasets</w:t>
@@ -3598,7 +3623,10 @@
         <w:t xml:space="preserve"> </w:t>
       </w:r>
       <w:r>
-        <w:t>set by</w:t>
+        <w:t xml:space="preserve">produced </w:t>
+      </w:r>
+      <w:r>
+        <w:t>by</w:t>
       </w:r>
       <w:r>
         <w:t xml:space="preserve"> the </w:t>
@@ -3813,13 +3841,36 @@
         <w:t xml:space="preserve"> enrollment </w:t>
       </w:r>
       <w:r>
-        <w:t xml:space="preserve">in the next year as its outcome. Positive coefficients denote </w:t>
-      </w:r>
-      <w:r>
-        <w:t xml:space="preserve">those variables that increase the odds of retention, while negative coefficients denote those variables that </w:t>
+        <w:t>in the next year as its outcome. Positive</w:t>
+      </w:r>
+      <w:r>
+        <w:t xml:space="preserve"> log odds</w:t>
+      </w:r>
+      <w:r>
+        <w:t xml:space="preserve"> coefficients denote </w:t>
+      </w:r>
+      <w:r>
+        <w:t>those variables that increase the odds of retention, while negative</w:t>
+      </w:r>
+      <w:r>
+        <w:t xml:space="preserve"> log odds</w:t>
+      </w:r>
+      <w:r>
+        <w:t xml:space="preserve"> coefficients denote those variables that </w:t>
       </w:r>
       <w:r>
         <w:t>decrease the odds of retention.</w:t>
+      </w:r>
+      <w:r>
+        <w:t xml:space="preserve"> </w:t>
+      </w:r>
+      <w:bookmarkStart w:id="0" w:name="_GoBack"/>
+      <w:r>
+        <w:t xml:space="preserve">Exponentiated </w:t>
+      </w:r>
+      <w:bookmarkEnd w:id="0"/>
+      <w:r>
+        <w:t>log odds yield odds ratios.</w:t>
       </w:r>
     </w:p>
     <w:p/>
@@ -3920,7 +3971,7 @@
                   <v:path o:extrusionok="f" gradientshapeok="t" o:connecttype="rect"/>
                   <o:lock v:ext="edit" aspectratio="t"/>
                 </v:shapetype>
-                <v:shape id="_x0000_i1025" type="#_x0000_t75" style="width:445.4pt;height:428.3pt">
+                <v:shape id="_x0000_i1025" type="#_x0000_t75" style="width:445.2pt;height:428.4pt">
                   <v:imagedata r:id="rId12" o:title="Capture"/>
                 </v:shape>
               </w:pict>
@@ -4166,7 +4217,7 @@
             </w:pPr>
             <w:r>
               <w:pict w14:anchorId="0DFE5BB0">
-                <v:shape id="_x0000_i1026" type="#_x0000_t75" style="width:365.1pt;height:248.3pt">
+                <v:shape id="_x0000_i1026" type="#_x0000_t75" style="width:364.8pt;height:248.4pt">
                   <v:imagedata r:id="rId13" o:title="ensemble"/>
                 </v:shape>
               </w:pict>

</xml_diff>